<commit_message>
analysis of Exp. 8
</commit_message>
<xml_diff>
--- a/docs/MotivatedUnseeingBasicVersion.docx
+++ b/docs/MotivatedUnseeingBasicVersion.docx
@@ -7430,7 +7430,7 @@
         <w:pStyle w:val="Textkrper"/>
       </w:pPr>
       <w:r>
-        <w:t xml:space="preserve">In Exp. 7, associating stimulus absence with point loss had 7 significant effect on participants’ decision bias. The proportion of target-presence reports in absence-loss (0.53) was significantly higher than in neutral blocks (0.49;</w:t>
+        <w:t xml:space="preserve">In Exp. 7, associating stimulus absence with point loss had a significant effect on participants’ decision bias. The proportion of target-presence reports in absence-loss (0.53) was significantly higher than in neutral blocks (0.49;</w:t>
       </w:r>
       <w:r>
         <w:t xml:space="preserve"> </w:t>
@@ -8527,25 +8527,758 @@
         <w:t xml:space="preserve">).</w:t>
       </w:r>
     </w:p>
-    <w:p>
-      <w:r>
-        <w:br w:type="page"/>
-      </w:r>
-    </w:p>
     <w:bookmarkEnd w:id="52"/>
     <w:bookmarkEnd w:id="53"/>
     <w:bookmarkEnd w:id="54"/>
-    <w:bookmarkStart w:id="69" w:name="references"/>
+    <w:bookmarkStart w:id="63" w:name="experiment-8"/>
     <w:p>
       <w:pPr>
         <w:pStyle w:val="berschrift1"/>
       </w:pPr>
       <w:r>
+        <w:t xml:space="preserve">Experiment 8</w:t>
+      </w:r>
+    </w:p>
+    <w:p>
+      <w:pPr>
+        <w:pStyle w:val="FirstParagraph"/>
+      </w:pPr>
+      <w:r>
+        <w:t xml:space="preserve">Assuming that representations of the target-absent stimulus are not amenable to suppression at the perceptual level, symmetric decision bias effects of associating stimulus presence or absence with point loss seem inconsistent with a sensory suppression account. Here we examined an alternative account, namely that motivated seeing effects emerge not at the perceptual, but at the decision level.</w:t>
+      </w:r>
+    </w:p>
+    <w:bookmarkStart w:id="58" w:name="methods-7"/>
+    <w:p>
+      <w:pPr>
+        <w:pStyle w:val="berschrift2"/>
+      </w:pPr>
+      <w:r>
+        <w:t xml:space="preserve">Methods</w:t>
+      </w:r>
+    </w:p>
+    <w:p>
+      <w:pPr>
+        <w:pStyle w:val="FirstParagraph"/>
+      </w:pPr>
+      <w:r>
+        <w:t xml:space="preserve">Exp. 8 followed the general structure of Exp. 1 and 2, where subjects decided whether noisy images included a bird or a fish. However, we introduced several important changes. First, the motivation manipulation was tested in a between-subject manner: for different participants, either fish or bird images were associated with point loss. And second, on a random subset of trials, stimuli were masked by a black square. On these trials, subjects were asked to guess the content of the image underneath the square, in the absence of any perceptual input. These trials served as a non-perceptual control condition, where decisional biases cannot be driven by perception.</w:t>
+      </w:r>
+    </w:p>
+    <w:p>
+      <w:pPr>
+        <w:pStyle w:val="CaptionedFigure"/>
+      </w:pPr>
+      <w:r>
+        <w:drawing>
+          <wp:inline>
+            <wp:extent cx="2495486" cy="3822742"/>
+            <wp:effectExtent b="0" l="0" r="0" t="0"/>
+            <wp:docPr descr="Figure 2.  Experimental design, Exp. 8. Top left: Trial structure. Presentation time will be calibrated to achieve 70% accuracy. On occluded trials, a black square will occlude the images. Middle: incentive structure for different subjects. Bottom: Overall experiment structure." title="" id="56" name="Picture"/>
+            <a:graphic>
+              <a:graphicData uri="http://schemas.openxmlformats.org/drawingml/2006/picture">
+                <pic:pic>
+                  <pic:nvPicPr>
+                    <pic:cNvPr descr="figures/design_occluded_short.png" id="57" name="Picture"/>
+                    <pic:cNvPicPr>
+                      <a:picLocks noChangeArrowheads="1" noChangeAspect="1"/>
+                    </pic:cNvPicPr>
+                  </pic:nvPicPr>
+                  <pic:blipFill>
+                    <a:blip r:embed="rId55"/>
+                    <a:stretch>
+                      <a:fillRect/>
+                    </a:stretch>
+                  </pic:blipFill>
+                  <pic:spPr bwMode="auto">
+                    <a:xfrm>
+                      <a:off x="0" y="0"/>
+                      <a:ext cx="2495486" cy="3822742"/>
+                    </a:xfrm>
+                    <a:prstGeom prst="rect">
+                      <a:avLst/>
+                    </a:prstGeom>
+                    <a:noFill/>
+                    <a:ln w="9525">
+                      <a:noFill/>
+                      <a:headEnd/>
+                      <a:tailEnd/>
+                    </a:ln>
+                  </pic:spPr>
+                </pic:pic>
+              </a:graphicData>
+            </a:graphic>
+          </wp:inline>
+        </w:drawing>
+      </w:r>
+    </w:p>
+    <w:p>
+      <w:pPr>
+        <w:pStyle w:val="ImageCaption"/>
+      </w:pPr>
+      <w:r>
+        <w:rPr>
+          <w:iCs/>
+          <w:i/>
+        </w:rPr>
+        <w:t xml:space="preserve">Figure</w:t>
+      </w:r>
+      <w:r>
+        <w:t xml:space="preserve"> </w:t>
+      </w:r>
+      <w:r>
+        <w:rPr>
+          <w:iCs/>
+          <w:i/>
+        </w:rPr>
+        <w:t xml:space="preserve">2.</w:t>
+      </w:r>
+      <w:r>
+        <w:rPr>
+          <w:iCs/>
+          <w:i/>
+        </w:rPr>
+        <w:t xml:space="preserve"> </w:t>
+      </w:r>
+      <w:r>
+        <w:t xml:space="preserve"> </w:t>
+      </w:r>
+      <w:r>
+        <w:t xml:space="preserve">Experimental design, Exp. 8. Top left: Trial structure. Presentation time will be calibrated to achieve 70% accuracy. On occluded trials, a black square will occlude the images. Middle: incentive structure for different subjects. Bottom: Overall experiment structure.</w:t>
+      </w:r>
+    </w:p>
+    <w:bookmarkEnd w:id="58"/>
+    <w:bookmarkStart w:id="62" w:name="results-7"/>
+    <w:p>
+      <w:pPr>
+        <w:pStyle w:val="berschrift2"/>
+      </w:pPr>
+      <w:r>
+        <w:t xml:space="preserve">Results</w:t>
+      </w:r>
+    </w:p>
+    <w:p>
+      <w:pPr>
+        <w:pStyle w:val="FirstParagraph"/>
+      </w:pPr>
+      <w:r>
+        <w:t xml:space="preserve">138 participants were recruited from Prolific for Experiment 7.</w:t>
+      </w:r>
+    </w:p>
+    <w:p>
+      <w:pPr>
+        <w:pStyle w:val="Textkrper"/>
+      </w:pPr>
+      <w:r>
+        <w:t xml:space="preserve">Median completion time was 9.30 minutes. Mean accuracy was 0.65 in non-occluded trials and 0.50 in occluded trials. Participants reported seeing a fish on 0.49 of the trials. Overall we excluded 38 participants based on our exclusion criteria, leaving 100 participants for the main analysis.</w:t>
+      </w:r>
+    </w:p>
+    <w:p>
+      <w:pPr>
+        <w:pStyle w:val="Textkrper"/>
+      </w:pPr>
+      <w:r>
+        <w:t xml:space="preserve">Consistent with the results from Exp. 1 and 2, the loss manipulation affected response bias in non-occluded trials. Participants for which bird stimuli were associated with point loss reported seeing a fish on 0.51 of the trials, significantly more than the proportion of fish reports in the group of participants for whom fish images were associated with point loss (0.44;</w:t>
+      </w:r>
+      <w:r>
+        <w:t xml:space="preserve"> </w:t>
+      </w:r>
+      <m:oMath>
+        <m:r>
+          <m:t>t</m:t>
+        </m:r>
+        <m:d>
+          <m:dPr>
+            <m:begChr m:val="("/>
+            <m:endChr m:val=")"/>
+            <m:sepChr m:val=""/>
+            <m:grow/>
+          </m:dPr>
+          <m:e>
+            <m:r>
+              <m:t>96.72</m:t>
+            </m:r>
+          </m:e>
+        </m:d>
+        <m:r>
+          <m:rPr>
+            <m:sty m:val="p"/>
+          </m:rPr>
+          <m:t>=</m:t>
+        </m:r>
+        <m:r>
+          <m:t>2.60</m:t>
+        </m:r>
+      </m:oMath>
+      <w:r>
+        <w:t xml:space="preserve">,</w:t>
+      </w:r>
+      <w:r>
+        <w:t xml:space="preserve"> </w:t>
+      </w:r>
+      <m:oMath>
+        <m:r>
+          <m:t>p</m:t>
+        </m:r>
+        <m:r>
+          <m:rPr>
+            <m:sty m:val="p"/>
+          </m:rPr>
+          <m:t>=</m:t>
+        </m:r>
+        <m:r>
+          <m:t>.011</m:t>
+        </m:r>
+      </m:oMath>
+      <w:r>
+        <w:t xml:space="preserve">).</w:t>
+      </w:r>
+    </w:p>
+    <w:p>
+      <w:pPr>
+        <w:pStyle w:val="Textkrper"/>
+      </w:pPr>
+      <w:r>
+        <w:t xml:space="preserve">Importantly, a similar effect was observed in occluded trials (mean proportion of fish reports among bird-loss participants: 0.54, and among fish-loss participants: 0.48), but this effect was not significant (</w:t>
+      </w:r>
+      <m:oMath>
+        <m:r>
+          <m:t>t</m:t>
+        </m:r>
+        <m:d>
+          <m:dPr>
+            <m:begChr m:val="("/>
+            <m:endChr m:val=")"/>
+            <m:sepChr m:val=""/>
+            <m:grow/>
+          </m:dPr>
+          <m:e>
+            <m:r>
+              <m:t>95.98</m:t>
+            </m:r>
+          </m:e>
+        </m:d>
+        <m:r>
+          <m:rPr>
+            <m:sty m:val="p"/>
+          </m:rPr>
+          <m:t>=</m:t>
+        </m:r>
+        <m:r>
+          <m:t>1.34</m:t>
+        </m:r>
+      </m:oMath>
+      <w:r>
+        <w:t xml:space="preserve">,</w:t>
+      </w:r>
+      <w:r>
+        <w:t xml:space="preserve"> </w:t>
+      </w:r>
+      <m:oMath>
+        <m:r>
+          <m:t>p</m:t>
+        </m:r>
+        <m:r>
+          <m:rPr>
+            <m:sty m:val="p"/>
+          </m:rPr>
+          <m:t>=</m:t>
+        </m:r>
+        <m:r>
+          <m:t>.184</m:t>
+        </m:r>
+      </m:oMath>
+      <w:r>
+        <w:t xml:space="preserve">). Importantly, the difference in response bias between occluded and non-occluded trials was itself not different between the two groups (</w:t>
+      </w:r>
+      <m:oMath>
+        <m:r>
+          <m:t>t</m:t>
+        </m:r>
+        <m:d>
+          <m:dPr>
+            <m:begChr m:val="("/>
+            <m:endChr m:val=")"/>
+            <m:sepChr m:val=""/>
+            <m:grow/>
+          </m:dPr>
+          <m:e>
+            <m:r>
+              <m:t>94.76</m:t>
+            </m:r>
+          </m:e>
+        </m:d>
+        <m:r>
+          <m:rPr>
+            <m:sty m:val="p"/>
+          </m:rPr>
+          <m:t>=</m:t>
+        </m:r>
+        <m:r>
+          <m:t>0.11</m:t>
+        </m:r>
+      </m:oMath>
+      <w:r>
+        <w:t xml:space="preserve">,</w:t>
+      </w:r>
+      <w:r>
+        <w:t xml:space="preserve"> </w:t>
+      </w:r>
+      <m:oMath>
+        <m:r>
+          <m:t>p</m:t>
+        </m:r>
+        <m:r>
+          <m:rPr>
+            <m:sty m:val="p"/>
+          </m:rPr>
+          <m:t>=</m:t>
+        </m:r>
+        <m:r>
+          <m:t>.909</m:t>
+        </m:r>
+      </m:oMath>
+      <w:r>
+        <w:t xml:space="preserve">), providing no support for a perceptual effect beyond the biasing effect in occluded trials.</w:t>
+      </w:r>
+    </w:p>
+    <w:p>
+      <w:pPr>
+        <w:pStyle w:val="CaptionedFigure"/>
+      </w:pPr>
+      <w:r>
+        <w:drawing>
+          <wp:inline>
+            <wp:extent cx="4590349" cy="2981739"/>
+            <wp:effectExtent b="0" l="0" r="0" t="0"/>
+            <wp:docPr descr="Figure 3.  Propotion of fish responses as a function of group (bird-loss or fish-loss) and condition (occluded or not) in Exp. 8." title="" id="60" name="Picture"/>
+            <a:graphic>
+              <a:graphicData uri="http://schemas.openxmlformats.org/drawingml/2006/picture">
+                <pic:pic>
+                  <pic:nvPicPr>
+                    <pic:cNvPr descr="figures/occluded8_bias.png" id="61" name="Picture"/>
+                    <pic:cNvPicPr>
+                      <a:picLocks noChangeArrowheads="1" noChangeAspect="1"/>
+                    </pic:cNvPicPr>
+                  </pic:nvPicPr>
+                  <pic:blipFill>
+                    <a:blip r:embed="rId59"/>
+                    <a:stretch>
+                      <a:fillRect/>
+                    </a:stretch>
+                  </pic:blipFill>
+                  <pic:spPr bwMode="auto">
+                    <a:xfrm>
+                      <a:off x="0" y="0"/>
+                      <a:ext cx="4590349" cy="2981739"/>
+                    </a:xfrm>
+                    <a:prstGeom prst="rect">
+                      <a:avLst/>
+                    </a:prstGeom>
+                    <a:noFill/>
+                    <a:ln w="9525">
+                      <a:noFill/>
+                      <a:headEnd/>
+                      <a:tailEnd/>
+                    </a:ln>
+                  </pic:spPr>
+                </pic:pic>
+              </a:graphicData>
+            </a:graphic>
+          </wp:inline>
+        </w:drawing>
+      </w:r>
+    </w:p>
+    <w:p>
+      <w:pPr>
+        <w:pStyle w:val="ImageCaption"/>
+      </w:pPr>
+      <w:r>
+        <w:rPr>
+          <w:iCs/>
+          <w:i/>
+        </w:rPr>
+        <w:t xml:space="preserve">Figure</w:t>
+      </w:r>
+      <w:r>
+        <w:t xml:space="preserve"> </w:t>
+      </w:r>
+      <w:r>
+        <w:rPr>
+          <w:iCs/>
+          <w:i/>
+        </w:rPr>
+        <w:t xml:space="preserve">3.</w:t>
+      </w:r>
+      <w:r>
+        <w:rPr>
+          <w:iCs/>
+          <w:i/>
+        </w:rPr>
+        <w:t xml:space="preserve"> </w:t>
+      </w:r>
+      <w:r>
+        <w:t xml:space="preserve"> </w:t>
+      </w:r>
+      <w:r>
+        <w:t xml:space="preserve">Propotion of fish responses as a function of group (bird-loss or fish-loss) and condition (occluded or not) in Exp. 8.</w:t>
+      </w:r>
+    </w:p>
+    <w:p>
+      <w:pPr>
+        <w:pStyle w:val="Textkrper"/>
+      </w:pPr>
+      <w:r>
+        <w:t xml:space="preserve">Response times were similar for stimuli that were or were not associated with point loss, both when stimuli were visible (</w:t>
+      </w:r>
+      <m:oMath>
+        <m:r>
+          <m:t>M</m:t>
+        </m:r>
+        <m:r>
+          <m:rPr>
+            <m:sty m:val="p"/>
+          </m:rPr>
+          <m:t>=</m:t>
+        </m:r>
+        <m:r>
+          <m:t>12.19</m:t>
+        </m:r>
+      </m:oMath>
+      <w:r>
+        <w:t xml:space="preserve">, 95% CI</w:t>
+      </w:r>
+      <w:r>
+        <w:t xml:space="preserve"> </w:t>
+      </w:r>
+      <m:oMath>
+        <m:d>
+          <m:dPr>
+            <m:begChr m:val="["/>
+            <m:endChr m:val="]"/>
+            <m:sepChr m:val=""/>
+            <m:grow/>
+          </m:dPr>
+          <m:e>
+            <m:r>
+              <m:rPr>
+                <m:sty m:val="p"/>
+              </m:rPr>
+              <m:t>−</m:t>
+            </m:r>
+            <m:r>
+              <m:t>21.19</m:t>
+            </m:r>
+            <m:r>
+              <m:rPr>
+                <m:sty m:val="p"/>
+              </m:rPr>
+              <m:t>,</m:t>
+            </m:r>
+            <m:r>
+              <m:t>45.56</m:t>
+            </m:r>
+          </m:e>
+        </m:d>
+      </m:oMath>
+      <w:r>
+        <w:t xml:space="preserve">,</w:t>
+      </w:r>
+      <w:r>
+        <w:t xml:space="preserve"> </w:t>
+      </w:r>
+      <m:oMath>
+        <m:r>
+          <m:t>t</m:t>
+        </m:r>
+        <m:d>
+          <m:dPr>
+            <m:begChr m:val="("/>
+            <m:endChr m:val=")"/>
+            <m:sepChr m:val=""/>
+            <m:grow/>
+          </m:dPr>
+          <m:e>
+            <m:r>
+              <m:t>99</m:t>
+            </m:r>
+          </m:e>
+        </m:d>
+        <m:r>
+          <m:rPr>
+            <m:sty m:val="p"/>
+          </m:rPr>
+          <m:t>=</m:t>
+        </m:r>
+        <m:r>
+          <m:t>0.72</m:t>
+        </m:r>
+      </m:oMath>
+      <w:r>
+        <w:t xml:space="preserve">,</w:t>
+      </w:r>
+      <w:r>
+        <w:t xml:space="preserve"> </w:t>
+      </w:r>
+      <m:oMath>
+        <m:r>
+          <m:t>p</m:t>
+        </m:r>
+        <m:r>
+          <m:rPr>
+            <m:sty m:val="p"/>
+          </m:rPr>
+          <m:t>=</m:t>
+        </m:r>
+        <m:r>
+          <m:t>.471</m:t>
+        </m:r>
+      </m:oMath>
+      <w:r>
+        <w:t xml:space="preserve">), and when they were occluded (</w:t>
+      </w:r>
+      <m:oMath>
+        <m:r>
+          <m:t>M</m:t>
+        </m:r>
+        <m:r>
+          <m:rPr>
+            <m:sty m:val="p"/>
+          </m:rPr>
+          <m:t>=</m:t>
+        </m:r>
+        <m:r>
+          <m:t>31.91</m:t>
+        </m:r>
+      </m:oMath>
+      <w:r>
+        <w:t xml:space="preserve">, 95% CI</w:t>
+      </w:r>
+      <w:r>
+        <w:t xml:space="preserve"> </w:t>
+      </w:r>
+      <m:oMath>
+        <m:d>
+          <m:dPr>
+            <m:begChr m:val="["/>
+            <m:endChr m:val="]"/>
+            <m:sepChr m:val=""/>
+            <m:grow/>
+          </m:dPr>
+          <m:e>
+            <m:r>
+              <m:rPr>
+                <m:sty m:val="p"/>
+              </m:rPr>
+              <m:t>−</m:t>
+            </m:r>
+            <m:r>
+              <m:t>34.83</m:t>
+            </m:r>
+            <m:r>
+              <m:rPr>
+                <m:sty m:val="p"/>
+              </m:rPr>
+              <m:t>,</m:t>
+            </m:r>
+            <m:r>
+              <m:t>98.66</m:t>
+            </m:r>
+          </m:e>
+        </m:d>
+      </m:oMath>
+      <w:r>
+        <w:t xml:space="preserve">,</w:t>
+      </w:r>
+      <w:r>
+        <w:t xml:space="preserve"> </w:t>
+      </w:r>
+      <m:oMath>
+        <m:r>
+          <m:t>t</m:t>
+        </m:r>
+        <m:d>
+          <m:dPr>
+            <m:begChr m:val="("/>
+            <m:endChr m:val=")"/>
+            <m:sepChr m:val=""/>
+            <m:grow/>
+          </m:dPr>
+          <m:e>
+            <m:r>
+              <m:t>96</m:t>
+            </m:r>
+          </m:e>
+        </m:d>
+        <m:r>
+          <m:rPr>
+            <m:sty m:val="p"/>
+          </m:rPr>
+          <m:t>=</m:t>
+        </m:r>
+        <m:r>
+          <m:t>0.95</m:t>
+        </m:r>
+      </m:oMath>
+      <w:r>
+        <w:t xml:space="preserve">,</w:t>
+      </w:r>
+      <w:r>
+        <w:t xml:space="preserve"> </w:t>
+      </w:r>
+      <m:oMath>
+        <m:r>
+          <m:t>p</m:t>
+        </m:r>
+        <m:r>
+          <m:rPr>
+            <m:sty m:val="p"/>
+          </m:rPr>
+          <m:t>=</m:t>
+        </m:r>
+        <m:r>
+          <m:t>.345</m:t>
+        </m:r>
+      </m:oMath>
+      <w:r>
+        <w:t xml:space="preserve">) with no significant interaction between stimulus value and occlusion on response time (</w:t>
+      </w:r>
+      <m:oMath>
+        <m:r>
+          <m:t>M</m:t>
+        </m:r>
+        <m:r>
+          <m:rPr>
+            <m:sty m:val="p"/>
+          </m:rPr>
+          <m:t>=</m:t>
+        </m:r>
+        <m:r>
+          <m:rPr>
+            <m:sty m:val="p"/>
+          </m:rPr>
+          <m:t>−</m:t>
+        </m:r>
+        <m:r>
+          <m:t>20.41</m:t>
+        </m:r>
+      </m:oMath>
+      <w:r>
+        <w:t xml:space="preserve">, 95% CI</w:t>
+      </w:r>
+      <w:r>
+        <w:t xml:space="preserve"> </w:t>
+      </w:r>
+      <m:oMath>
+        <m:d>
+          <m:dPr>
+            <m:begChr m:val="["/>
+            <m:endChr m:val="]"/>
+            <m:sepChr m:val=""/>
+            <m:grow/>
+          </m:dPr>
+          <m:e>
+            <m:r>
+              <m:rPr>
+                <m:sty m:val="p"/>
+              </m:rPr>
+              <m:t>−</m:t>
+            </m:r>
+            <m:r>
+              <m:t>96.77</m:t>
+            </m:r>
+            <m:r>
+              <m:rPr>
+                <m:sty m:val="p"/>
+              </m:rPr>
+              <m:t>,</m:t>
+            </m:r>
+            <m:r>
+              <m:t>55.96</m:t>
+            </m:r>
+          </m:e>
+        </m:d>
+      </m:oMath>
+      <w:r>
+        <w:t xml:space="preserve">,</w:t>
+      </w:r>
+      <w:r>
+        <w:t xml:space="preserve"> </w:t>
+      </w:r>
+      <m:oMath>
+        <m:r>
+          <m:t>t</m:t>
+        </m:r>
+        <m:d>
+          <m:dPr>
+            <m:begChr m:val="("/>
+            <m:endChr m:val=")"/>
+            <m:sepChr m:val=""/>
+            <m:grow/>
+          </m:dPr>
+          <m:e>
+            <m:r>
+              <m:t>96</m:t>
+            </m:r>
+          </m:e>
+        </m:d>
+        <m:r>
+          <m:rPr>
+            <m:sty m:val="p"/>
+          </m:rPr>
+          <m:t>=</m:t>
+        </m:r>
+        <m:r>
+          <m:rPr>
+            <m:sty m:val="p"/>
+          </m:rPr>
+          <m:t>−</m:t>
+        </m:r>
+        <m:r>
+          <m:t>0.53</m:t>
+        </m:r>
+      </m:oMath>
+      <w:r>
+        <w:t xml:space="preserve">,</w:t>
+      </w:r>
+      <w:r>
+        <w:t xml:space="preserve"> </w:t>
+      </w:r>
+      <m:oMath>
+        <m:r>
+          <m:t>p</m:t>
+        </m:r>
+        <m:r>
+          <m:rPr>
+            <m:sty m:val="p"/>
+          </m:rPr>
+          <m:t>=</m:t>
+        </m:r>
+        <m:r>
+          <m:t>.597</m:t>
+        </m:r>
+      </m:oMath>
+      <w:r>
+        <w:t xml:space="preserve">).</w:t>
+      </w:r>
+    </w:p>
+    <w:p>
+      <w:r>
+        <w:br w:type="page"/>
+      </w:r>
+    </w:p>
+    <w:bookmarkEnd w:id="62"/>
+    <w:bookmarkEnd w:id="63"/>
+    <w:bookmarkStart w:id="78" w:name="references"/>
+    <w:p>
+      <w:pPr>
+        <w:pStyle w:val="berschrift1"/>
+      </w:pPr>
+      <w:r>
         <w:t xml:space="preserve">References</w:t>
       </w:r>
     </w:p>
-    <w:bookmarkStart w:id="68" w:name="refs"/>
-    <w:bookmarkStart w:id="55" w:name="ref-balcetis2012subjective"/>
+    <w:bookmarkStart w:id="77" w:name="refs"/>
+    <w:bookmarkStart w:id="64" w:name="ref-balcetis2012subjective"/>
     <w:p>
       <w:pPr>
         <w:pStyle w:val="Literaturverzeichnis"/>
@@ -8580,8 +9313,8 @@
         <w:t xml:space="preserve">(1), 122–129.</w:t>
       </w:r>
     </w:p>
-    <w:bookmarkEnd w:id="55"/>
-    <w:bookmarkStart w:id="56" w:name="ref-blumberg2000white"/>
+    <w:bookmarkEnd w:id="64"/>
+    <w:bookmarkStart w:id="65" w:name="ref-blumberg2000white"/>
     <w:p>
       <w:pPr>
         <w:pStyle w:val="Literaturverzeichnis"/>
@@ -8616,8 +9349,8 @@
         <w:t xml:space="preserve">(5), 943–950.</w:t>
       </w:r>
     </w:p>
-    <w:bookmarkEnd w:id="56"/>
-    <w:bookmarkStart w:id="57" w:name="ref-leong2021pupil"/>
+    <w:bookmarkEnd w:id="65"/>
+    <w:bookmarkStart w:id="66" w:name="ref-leong2021pupil"/>
     <w:p>
       <w:pPr>
         <w:pStyle w:val="Literaturverzeichnis"/>
@@ -8652,8 +9385,8 @@
         <w:t xml:space="preserve">(9), 1494–1509.</w:t>
       </w:r>
     </w:p>
-    <w:bookmarkEnd w:id="57"/>
-    <w:bookmarkStart w:id="58" w:name="ref-leong2019neurocomputational"/>
+    <w:bookmarkEnd w:id="66"/>
+    <w:bookmarkStart w:id="67" w:name="ref-leong2019neurocomputational"/>
     <w:p>
       <w:pPr>
         <w:pStyle w:val="Literaturverzeichnis"/>
@@ -8688,8 +9421,8 @@
         <w:t xml:space="preserve">(9), 962–973.</w:t>
       </w:r>
     </w:p>
-    <w:bookmarkEnd w:id="58"/>
-    <w:bookmarkStart w:id="59" w:name="ref-libera2006visual"/>
+    <w:bookmarkEnd w:id="67"/>
+    <w:bookmarkStart w:id="68" w:name="ref-libera2006visual"/>
     <w:p>
       <w:pPr>
         <w:pStyle w:val="Literaturverzeichnis"/>
@@ -8724,8 +9457,8 @@
         <w:t xml:space="preserve">(3), 222–227.</w:t>
       </w:r>
     </w:p>
-    <w:bookmarkEnd w:id="59"/>
-    <w:bookmarkStart w:id="60" w:name="ref-mazor2021inference"/>
+    <w:bookmarkEnd w:id="68"/>
+    <w:bookmarkStart w:id="69" w:name="ref-mazor2021inference"/>
     <w:p>
       <w:pPr>
         <w:pStyle w:val="Literaturverzeichnis"/>
@@ -8747,8 +9480,8 @@
         <w:t xml:space="preserve">.</w:t>
       </w:r>
     </w:p>
-    <w:bookmarkEnd w:id="60"/>
-    <w:bookmarkStart w:id="61" w:name="ref-mazor2020distinguishing"/>
+    <w:bookmarkEnd w:id="69"/>
+    <w:bookmarkStart w:id="70" w:name="ref-mazor2020distinguishing"/>
     <w:p>
       <w:pPr>
         <w:pStyle w:val="Literaturverzeichnis"/>
@@ -8783,8 +9516,8 @@
         <w:t xml:space="preserve">(II).</w:t>
       </w:r>
     </w:p>
-    <w:bookmarkEnd w:id="61"/>
-    <w:bookmarkStart w:id="62" w:name="ref-mazor2022efficient"/>
+    <w:bookmarkEnd w:id="70"/>
+    <w:bookmarkStart w:id="71" w:name="ref-mazor2022efficient"/>
     <w:p>
       <w:pPr>
         <w:pStyle w:val="Literaturverzeichnis"/>
@@ -8806,8 +9539,8 @@
         <w:t xml:space="preserve">.</w:t>
       </w:r>
     </w:p>
-    <w:bookmarkEnd w:id="62"/>
-    <w:bookmarkStart w:id="63" w:name="ref-mazor2019novel"/>
+    <w:bookmarkEnd w:id="71"/>
+    <w:bookmarkStart w:id="72" w:name="ref-mazor2019novel"/>
     <w:p>
       <w:pPr>
         <w:pStyle w:val="Literaturverzeichnis"/>
@@ -8842,8 +9575,8 @@
         <w:t xml:space="preserve">(9), 1149–1156.</w:t>
       </w:r>
     </w:p>
-    <w:bookmarkEnd w:id="63"/>
-    <w:bookmarkStart w:id="64" w:name="ref-mazor2021metacognitive"/>
+    <w:bookmarkEnd w:id="72"/>
+    <w:bookmarkStart w:id="73" w:name="ref-mazor2021metacognitive"/>
     <w:p>
       <w:pPr>
         <w:pStyle w:val="Literaturverzeichnis"/>
@@ -8878,8 +9611,8 @@
         <w:t xml:space="preserve">(1), niab025.</w:t>
       </w:r>
     </w:p>
-    <w:bookmarkEnd w:id="64"/>
-    <w:bookmarkStart w:id="65" w:name="ref-meuwese2014subjective"/>
+    <w:bookmarkEnd w:id="73"/>
+    <w:bookmarkStart w:id="74" w:name="ref-meuwese2014subjective"/>
     <w:p>
       <w:pPr>
         <w:pStyle w:val="Literaturverzeichnis"/>
@@ -8914,8 +9647,8 @@
         <w:t xml:space="preserve">(4), 1057–1068.</w:t>
       </w:r>
     </w:p>
-    <w:bookmarkEnd w:id="65"/>
-    <w:bookmarkStart w:id="66" w:name="ref-pessoa2010embedding"/>
+    <w:bookmarkEnd w:id="74"/>
+    <w:bookmarkStart w:id="75" w:name="ref-pessoa2010embedding"/>
     <w:p>
       <w:pPr>
         <w:pStyle w:val="Literaturverzeichnis"/>
@@ -8950,8 +9683,8 @@
         <w:t xml:space="preserve">, 17.</w:t>
       </w:r>
     </w:p>
-    <w:bookmarkEnd w:id="66"/>
-    <w:bookmarkStart w:id="67" w:name="ref-wegner1994chronic"/>
+    <w:bookmarkEnd w:id="75"/>
+    <w:bookmarkStart w:id="76" w:name="ref-wegner1994chronic"/>
     <w:p>
       <w:pPr>
         <w:pStyle w:val="Literaturverzeichnis"/>
@@ -8986,9 +9719,9 @@
         <w:t xml:space="preserve">(4), 615–640.</w:t>
       </w:r>
     </w:p>
-    <w:bookmarkEnd w:id="67"/>
-    <w:bookmarkEnd w:id="68"/>
-    <w:bookmarkEnd w:id="69"/>
+    <w:bookmarkEnd w:id="76"/>
+    <w:bookmarkEnd w:id="77"/>
+    <w:bookmarkEnd w:id="78"/>
     <w:sectPr>
       <w:headerReference r:id="rId10" w:type="even"/>
       <w:headerReference r:id="rId9" w:type="default"/>

</xml_diff>